<commit_message>
Button & badges components
</commit_message>
<xml_diff>
--- a/doc/6.Setup utilities classes.docx
+++ b/doc/6.Setup utilities classes.docx
@@ -339,10 +339,7 @@
         <w:t>$deep-map</w:t>
       </w:r>
       <w:r>
-        <w:t xml:space="preserve"> là </w:t>
-      </w:r>
-      <w:r>
-        <w:t>$e-utilities</w:t>
+        <w:t xml:space="preserve"> là $e-utilities</w:t>
       </w:r>
     </w:p>
     <w:p>
@@ -399,15 +396,7 @@
           <w:color w:val="0D0D0D"/>
           <w:shd w:val="clear" w:color="auto" w:fill="FFFFFF"/>
         </w:rPr>
-        <w:t>: text-transform, class: e-tt-, responsive: false, values: ( none: none, lowercase: lowercase, capitalize: capitalize, uppercase: uppercase, ), ),</w:t>
-      </w:r>
-      <w:r>
-        <w:rPr>
-          <w:rFonts w:cs="Segoe UI"/>
-          <w:color w:val="0D0D0D"/>
-          <w:shd w:val="clear" w:color="auto" w:fill="FFFFFF"/>
-        </w:rPr>
-        <w:t>)</w:t>
+        <w:t>: text-transform, class: e-tt-, responsive: false, values: ( none: none, lowercase: lowercase, capitalize: capitalize, uppercase: uppercase, ), ),)</w:t>
       </w:r>
     </w:p>
     <w:p>
@@ -484,25 +473,7 @@
           <w:color w:val="0D0D0D"/>
           <w:shd w:val="clear" w:color="auto" w:fill="FFFFFF"/>
         </w:rPr>
-        <w:t xml:space="preserve">'text-transform': </w:t>
-      </w:r>
-      <w:proofErr w:type="gramStart"/>
-      <w:r>
-        <w:rPr>
-          <w:rFonts w:cs="Segoe UI"/>
-          <w:color w:val="0D0D0D"/>
-          <w:shd w:val="clear" w:color="auto" w:fill="FFFFFF"/>
-        </w:rPr>
-        <w:t>( property</w:t>
-      </w:r>
-      <w:proofErr w:type="gramEnd"/>
-      <w:r>
-        <w:rPr>
-          <w:rFonts w:cs="Segoe UI"/>
-          <w:color w:val="0D0D0D"/>
-          <w:shd w:val="clear" w:color="auto" w:fill="FFFFFF"/>
-        </w:rPr>
-        <w:t>: text-transform, class: e-tt-, responsive: false, values: ( none: none, lowercase: lowercase, capitalize: capitalize, uppercase: uppercase, ), ),</w:t>
+        <w:t>'text-transform': ( property: text-transform, class: e-tt-, responsive: false, values: ( none: none, lowercase: lowercase, capitalize: capitalize, uppercase: uppercase, ), ),</w:t>
       </w:r>
     </w:p>
     <w:p>
@@ -541,55 +512,7 @@
           <w:color w:val="0D0D0D"/>
           <w:shd w:val="clear" w:color="auto" w:fill="FFFFFF"/>
         </w:rPr>
-        <w:t>property</w:t>
-      </w:r>
-      <w:r>
-        <w:rPr>
-          <w:rFonts w:cs="Segoe UI"/>
-          <w:color w:val="0D0D0D"/>
-          <w:shd w:val="clear" w:color="auto" w:fill="FFFFFF"/>
-        </w:rPr>
-        <w:t xml:space="preserve">, </w:t>
-      </w:r>
-      <w:r>
-        <w:rPr>
-          <w:rFonts w:cs="Segoe UI"/>
-          <w:color w:val="0D0D0D"/>
-          <w:shd w:val="clear" w:color="auto" w:fill="FFFFFF"/>
-        </w:rPr>
-        <w:t>class</w:t>
-      </w:r>
-      <w:r>
-        <w:rPr>
-          <w:rFonts w:cs="Segoe UI"/>
-          <w:color w:val="0D0D0D"/>
-          <w:shd w:val="clear" w:color="auto" w:fill="FFFFFF"/>
-        </w:rPr>
-        <w:t xml:space="preserve">, </w:t>
-      </w:r>
-      <w:r>
-        <w:rPr>
-          <w:rFonts w:cs="Segoe UI"/>
-          <w:color w:val="0D0D0D"/>
-          <w:shd w:val="clear" w:color="auto" w:fill="FFFFFF"/>
-        </w:rPr>
-        <w:t>responsive</w:t>
-      </w:r>
-      <w:r>
-        <w:rPr>
-          <w:rFonts w:cs="Segoe UI"/>
-          <w:color w:val="0D0D0D"/>
-          <w:shd w:val="clear" w:color="auto" w:fill="FFFFFF"/>
-        </w:rPr>
-        <w:t xml:space="preserve">, </w:t>
-      </w:r>
-      <w:r>
-        <w:rPr>
-          <w:rFonts w:cs="Segoe UI"/>
-          <w:color w:val="0D0D0D"/>
-          <w:shd w:val="clear" w:color="auto" w:fill="FFFFFF"/>
-        </w:rPr>
-        <w:t>values</w:t>
+        <w:t>property, class, responsive, values</w:t>
       </w:r>
     </w:p>
     <w:p>
@@ -616,73 +539,7 @@
           <w:color w:val="0D0D0D"/>
           <w:shd w:val="clear" w:color="auto" w:fill="FFFFFF"/>
         </w:rPr>
-        <w:t xml:space="preserve">: </w:t>
-      </w:r>
-      <w:r>
-        <w:rPr>
-          <w:rFonts w:cs="Segoe UI"/>
-          <w:color w:val="0D0D0D"/>
-          <w:shd w:val="clear" w:color="auto" w:fill="FFFFFF"/>
-        </w:rPr>
-        <w:t>text-transform</w:t>
-      </w:r>
-      <w:r>
-        <w:rPr>
-          <w:rFonts w:cs="Segoe UI"/>
-          <w:color w:val="0D0D0D"/>
-          <w:shd w:val="clear" w:color="auto" w:fill="FFFFFF"/>
-        </w:rPr>
-        <w:t xml:space="preserve">, </w:t>
-      </w:r>
-      <w:r>
-        <w:rPr>
-          <w:rFonts w:cs="Segoe UI"/>
-          <w:color w:val="0D0D0D"/>
-          <w:shd w:val="clear" w:color="auto" w:fill="FFFFFF"/>
-        </w:rPr>
-        <w:t>e-tt-</w:t>
-      </w:r>
-      <w:r>
-        <w:rPr>
-          <w:rFonts w:cs="Segoe UI"/>
-          <w:color w:val="0D0D0D"/>
-          <w:shd w:val="clear" w:color="auto" w:fill="FFFFFF"/>
-        </w:rPr>
-        <w:t xml:space="preserve">, </w:t>
-      </w:r>
-      <w:r>
-        <w:rPr>
-          <w:rFonts w:cs="Segoe UI"/>
-          <w:color w:val="0D0D0D"/>
-          <w:shd w:val="clear" w:color="auto" w:fill="FFFFFF"/>
-        </w:rPr>
-        <w:t>false</w:t>
-      </w:r>
-      <w:r>
-        <w:rPr>
-          <w:rFonts w:cs="Segoe UI"/>
-          <w:color w:val="0D0D0D"/>
-          <w:shd w:val="clear" w:color="auto" w:fill="FFFFFF"/>
-        </w:rPr>
-        <w:t xml:space="preserve">, </w:t>
-      </w:r>
-      <w:proofErr w:type="gramStart"/>
-      <w:r>
-        <w:rPr>
-          <w:rFonts w:cs="Segoe UI"/>
-          <w:color w:val="0D0D0D"/>
-          <w:shd w:val="clear" w:color="auto" w:fill="FFFFFF"/>
-        </w:rPr>
-        <w:t>( none</w:t>
-      </w:r>
-      <w:proofErr w:type="gramEnd"/>
-      <w:r>
-        <w:rPr>
-          <w:rFonts w:cs="Segoe UI"/>
-          <w:color w:val="0D0D0D"/>
-          <w:shd w:val="clear" w:color="auto" w:fill="FFFFFF"/>
-        </w:rPr>
-        <w:t>: none, lowercase: lowercase, capitalize: capitalize, uppercase: uppercase, )</w:t>
+        <w:t>: text-transform, e-tt-, false, ( none: none, lowercase: lowercase, capitalize: capitalize, uppercase: uppercase, )</w:t>
       </w:r>
     </w:p>
     <w:p>
@@ -983,23 +840,7 @@
           <w:color w:val="0D0D0D"/>
           <w:shd w:val="clear" w:color="auto" w:fill="FFFFFF"/>
         </w:rPr>
-        <w:t xml:space="preserve"> để đảm bảo rằng nó là một map và không phải là null</w:t>
-      </w:r>
-      <w:r>
-        <w:rPr>
-          <w:rFonts w:cs="Segoe UI"/>
-          <w:color w:val="0D0D0D"/>
-          <w:shd w:val="clear" w:color="auto" w:fill="FFFFFF"/>
-        </w:rPr>
-        <w:t xml:space="preserve">, </w:t>
-      </w:r>
-      <w:r>
-        <w:rPr>
-          <w:rFonts w:cs="Segoe UI"/>
-          <w:color w:val="0D0D0D"/>
-          <w:shd w:val="clear" w:color="auto" w:fill="FFFFFF"/>
-        </w:rPr>
-        <w:t xml:space="preserve">kiểm tra xem </w:t>
+        <w:t xml:space="preserve"> để đảm bảo rằng nó là một map và không phải là null, kiểm tra xem </w:t>
       </w:r>
       <w:r>
         <w:rPr>
@@ -1020,23 +861,7 @@
           <w:color w:val="0D0D0D"/>
           <w:shd w:val="clear" w:color="auto" w:fill="FFFFFF"/>
         </w:rPr>
-        <w:t xml:space="preserve"> có khác null không.</w:t>
-      </w:r>
-      <w:r>
-        <w:rPr>
-          <w:rFonts w:cs="Segoe UI"/>
-          <w:color w:val="0D0D0D"/>
-          <w:shd w:val="clear" w:color="auto" w:fill="FFFFFF"/>
-        </w:rPr>
-        <w:t xml:space="preserve"> </w:t>
-      </w:r>
-      <w:r>
-        <w:rPr>
-          <w:rFonts w:cs="Segoe UI"/>
-          <w:color w:val="0D0D0D"/>
-          <w:shd w:val="clear" w:color="auto" w:fill="FFFFFF"/>
-        </w:rPr>
-        <w:t xml:space="preserve">trước khi gọi mixin </w:t>
+        <w:t xml:space="preserve"> có khác null không. trước khi gọi mixin </w:t>
       </w:r>
       <w:r>
         <w:rPr>
@@ -1121,23 +946,13 @@
       <w:r>
         <w:t xml:space="preserve">: </w:t>
       </w:r>
-      <w:proofErr w:type="gramStart"/>
-      <w:r>
-        <w:rPr>
-          <w:rFonts w:cs="Segoe UI"/>
-          <w:color w:val="0D0D0D"/>
-          <w:shd w:val="clear" w:color="auto" w:fill="FFFFFF"/>
-        </w:rPr>
-        <w:t>( none</w:t>
-      </w:r>
-      <w:proofErr w:type="gramEnd"/>
-      <w:r>
-        <w:rPr>
-          <w:rFonts w:cs="Segoe UI"/>
-          <w:color w:val="0D0D0D"/>
-          <w:shd w:val="clear" w:color="auto" w:fill="FFFFFF"/>
-        </w:rPr>
-        <w:t>: none, lowercase: lowercase, capitalize: capitalize, uppercase: uppercase, )</w:t>
+      <w:r>
+        <w:rPr>
+          <w:rFonts w:cs="Segoe UI"/>
+          <w:color w:val="0D0D0D"/>
+          <w:shd w:val="clear" w:color="auto" w:fill="FFFFFF"/>
+        </w:rPr>
+        <w:t>( none: none, lowercase: lowercase, capitalize: capitalize, uppercase: uppercase, )</w:t>
       </w:r>
     </w:p>
     <w:p>
@@ -1451,6 +1266,9 @@
         </w:numPr>
       </w:pPr>
       <w:r>
+        <w:rPr>
+          <w:noProof/>
+        </w:rPr>
         <w:lastRenderedPageBreak/>
         <w:drawing>
           <wp:inline distT="0" distB="0" distL="0" distR="0" wp14:anchorId="38464936" wp14:editId="261ADD6A">
@@ -1550,19 +1368,8 @@
         <w:t>$respond</w:t>
       </w:r>
       <w:r>
-        <w:t>:</w:t>
-      </w:r>
-      <w:r>
-        <w:t xml:space="preserve"> </w:t>
-      </w:r>
-      <w:r>
-        <w:t xml:space="preserve">sm, md, lg, </w:t>
-      </w:r>
-      <w:proofErr w:type="gramStart"/>
-      <w:r>
-        <w:t>xl</w:t>
-      </w:r>
-      <w:proofErr w:type="gramEnd"/>
+        <w:t>: sm, md, lg, xl</w:t>
+      </w:r>
     </w:p>
     <w:p>
       <w:pPr>
@@ -1573,6 +1380,9 @@
         </w:numPr>
       </w:pPr>
       <w:r>
+        <w:rPr>
+          <w:noProof/>
+        </w:rPr>
         <w:drawing>
           <wp:inline distT="0" distB="0" distL="0" distR="0" wp14:anchorId="38DCCB40" wp14:editId="0B811919">
             <wp:extent cx="5039995" cy="1055370"/>
@@ -1655,6 +1465,9 @@
     </w:p>
     <w:p>
       <w:r>
+        <w:rPr>
+          <w:noProof/>
+        </w:rPr>
         <w:drawing>
           <wp:inline distT="0" distB="0" distL="0" distR="0" wp14:anchorId="1111725A" wp14:editId="23767073">
             <wp:extent cx="5943600" cy="1062990"/>
@@ -1716,8 +1529,86 @@
           <w:color w:val="0D0D0D"/>
           <w:shd w:val="clear" w:color="auto" w:fill="FFFFFF"/>
         </w:rPr>
-        <w:t xml:space="preserve"> </w:t>
-      </w:r>
+        <w:t xml:space="preserve"> text-transform</w:t>
+      </w:r>
+    </w:p>
+    <w:p>
+      <w:pPr>
+        <w:pStyle w:val="ListParagraph"/>
+        <w:numPr>
+          <w:ilvl w:val="0"/>
+          <w:numId w:val="1"/>
+        </w:numPr>
+      </w:pPr>
+      <w:r>
+        <w:rPr>
+          <w:b/>
+          <w:bCs/>
+        </w:rPr>
+        <w:t>$value</w:t>
+      </w:r>
+      <w:r>
+        <w:t>:</w:t>
+      </w:r>
+      <w:r>
+        <w:rPr>
+          <w:rFonts w:cs="Segoe UI"/>
+          <w:color w:val="0D0D0D"/>
+          <w:shd w:val="clear" w:color="auto" w:fill="FFFFFF"/>
+        </w:rPr>
+        <w:t xml:space="preserve"> none, lowercase, capitalize, uppercase</w:t>
+      </w:r>
+    </w:p>
+    <w:p>
+      <w:pPr>
+        <w:pStyle w:val="ListParagraph"/>
+        <w:numPr>
+          <w:ilvl w:val="0"/>
+          <w:numId w:val="1"/>
+        </w:numPr>
+      </w:pPr>
+      <w:r>
+        <w:rPr>
+          <w:b/>
+          <w:bCs/>
+        </w:rPr>
+        <w:t>$important</w:t>
+      </w:r>
+      <w:r>
+        <w:t>: true</w:t>
+      </w:r>
+    </w:p>
+    <w:p>
+      <w:pPr>
+        <w:pStyle w:val="ListParagraph"/>
+        <w:numPr>
+          <w:ilvl w:val="0"/>
+          <w:numId w:val="1"/>
+        </w:numPr>
+      </w:pPr>
+      <w:r>
+        <w:rPr>
+          <w:b/>
+          <w:bCs/>
+        </w:rPr>
+        <w:t>$property</w:t>
+      </w:r>
+      <w:r>
+        <w:rPr>
+          <w:b/>
+          <w:bCs/>
+        </w:rPr>
+        <w:t xml:space="preserve"> không phải là list </w:t>
+      </w:r>
+    </w:p>
+    <w:p>
+      <w:pPr>
+        <w:pStyle w:val="ListParagraph"/>
+        <w:numPr>
+          <w:ilvl w:val="1"/>
+          <w:numId w:val="1"/>
+        </w:numPr>
+      </w:pPr>
       <w:r>
         <w:rPr>
           <w:rFonts w:cs="Segoe UI"/>
@@ -1726,110 +1617,6 @@
         </w:rPr>
         <w:t>text-transform</w:t>
       </w:r>
-    </w:p>
-    <w:p>
-      <w:pPr>
-        <w:pStyle w:val="ListParagraph"/>
-        <w:numPr>
-          <w:ilvl w:val="0"/>
-          <w:numId w:val="1"/>
-        </w:numPr>
-      </w:pPr>
-      <w:r>
-        <w:rPr>
-          <w:b/>
-          <w:bCs/>
-        </w:rPr>
-        <w:t>$value</w:t>
-      </w:r>
-      <w:r>
-        <w:t>:</w:t>
-      </w:r>
-      <w:r>
-        <w:rPr>
-          <w:rFonts w:cs="Segoe UI"/>
-          <w:color w:val="0D0D0D"/>
-          <w:shd w:val="clear" w:color="auto" w:fill="FFFFFF"/>
-        </w:rPr>
-        <w:t xml:space="preserve"> </w:t>
-      </w:r>
-      <w:r>
-        <w:rPr>
-          <w:rFonts w:cs="Segoe UI"/>
-          <w:color w:val="0D0D0D"/>
-          <w:shd w:val="clear" w:color="auto" w:fill="FFFFFF"/>
-        </w:rPr>
-        <w:t xml:space="preserve">none, lowercase, capitalize, </w:t>
-      </w:r>
-      <w:proofErr w:type="gramStart"/>
-      <w:r>
-        <w:rPr>
-          <w:rFonts w:cs="Segoe UI"/>
-          <w:color w:val="0D0D0D"/>
-          <w:shd w:val="clear" w:color="auto" w:fill="FFFFFF"/>
-        </w:rPr>
-        <w:t>uppercase</w:t>
-      </w:r>
-      <w:proofErr w:type="gramEnd"/>
-    </w:p>
-    <w:p>
-      <w:pPr>
-        <w:pStyle w:val="ListParagraph"/>
-        <w:numPr>
-          <w:ilvl w:val="0"/>
-          <w:numId w:val="1"/>
-        </w:numPr>
-      </w:pPr>
-      <w:r>
-        <w:rPr>
-          <w:b/>
-          <w:bCs/>
-        </w:rPr>
-        <w:t>$important</w:t>
-      </w:r>
-      <w:r>
-        <w:t>: true</w:t>
-      </w:r>
-    </w:p>
-    <w:p>
-      <w:pPr>
-        <w:pStyle w:val="ListParagraph"/>
-        <w:numPr>
-          <w:ilvl w:val="0"/>
-          <w:numId w:val="1"/>
-        </w:numPr>
-      </w:pPr>
-      <w:r>
-        <w:rPr>
-          <w:b/>
-          <w:bCs/>
-        </w:rPr>
-        <w:t>$property</w:t>
-      </w:r>
-      <w:r>
-        <w:rPr>
-          <w:b/>
-          <w:bCs/>
-        </w:rPr>
-        <w:t xml:space="preserve"> không phải là list </w:t>
-      </w:r>
-    </w:p>
-    <w:p>
-      <w:pPr>
-        <w:pStyle w:val="ListParagraph"/>
-        <w:numPr>
-          <w:ilvl w:val="1"/>
-          <w:numId w:val="1"/>
-        </w:numPr>
-      </w:pPr>
-      <w:r>
-        <w:rPr>
-          <w:rFonts w:cs="Segoe UI"/>
-          <w:color w:val="0D0D0D"/>
-          <w:shd w:val="clear" w:color="auto" w:fill="FFFFFF"/>
-        </w:rPr>
-        <w:t>text-transform</w:t>
-      </w:r>
       <w:r>
         <w:rPr>
           <w:rFonts w:cs="Segoe UI"/>
@@ -1838,7 +1625,6 @@
         </w:rPr>
         <w:t xml:space="preserve">: </w:t>
       </w:r>
-      <w:proofErr w:type="gramStart"/>
       <w:r>
         <w:rPr>
           <w:rFonts w:cs="Segoe UI"/>
@@ -1855,9 +1641,47 @@
         </w:rPr>
         <w:t xml:space="preserve"> !important</w:t>
       </w:r>
-      <w:proofErr w:type="gramEnd"/>
-    </w:p>
-    <w:p/>
+    </w:p>
+    <w:p>
+      <w:r>
+        <w:lastRenderedPageBreak/>
+        <w:drawing>
+          <wp:inline distT="0" distB="0" distL="0" distR="0" wp14:anchorId="627EBB2B" wp14:editId="448B9CE2">
+            <wp:extent cx="5943600" cy="3343275"/>
+            <wp:effectExtent l="0" t="0" r="0" b="9525"/>
+            <wp:docPr id="1952952714" name="Picture 1" descr="A screenshot of a computer&#10;&#10;Description automatically generated"/>
+            <wp:cNvGraphicFramePr>
+              <a:graphicFrameLocks xmlns:a="http://schemas.openxmlformats.org/drawingml/2006/main" noChangeAspect="1"/>
+            </wp:cNvGraphicFramePr>
+            <a:graphic xmlns:a="http://schemas.openxmlformats.org/drawingml/2006/main">
+              <a:graphicData uri="http://schemas.openxmlformats.org/drawingml/2006/picture">
+                <pic:pic xmlns:pic="http://schemas.openxmlformats.org/drawingml/2006/picture">
+                  <pic:nvPicPr>
+                    <pic:cNvPr id="1952952714" name="Picture 1" descr="A screenshot of a computer&#10;&#10;Description automatically generated"/>
+                    <pic:cNvPicPr/>
+                  </pic:nvPicPr>
+                  <pic:blipFill>
+                    <a:blip r:embed="rId16"/>
+                    <a:stretch>
+                      <a:fillRect/>
+                    </a:stretch>
+                  </pic:blipFill>
+                  <pic:spPr>
+                    <a:xfrm>
+                      <a:off x="0" y="0"/>
+                      <a:ext cx="5943600" cy="3343275"/>
+                    </a:xfrm>
+                    <a:prstGeom prst="rect">
+                      <a:avLst/>
+                    </a:prstGeom>
+                  </pic:spPr>
+                </pic:pic>
+              </a:graphicData>
+            </a:graphic>
+          </wp:inline>
+        </w:drawing>
+      </w:r>
+    </w:p>
     <w:sectPr>
       <w:pgSz w:w="12240" w:h="15840"/>
       <w:pgMar w:top="1440" w:right="1440" w:bottom="1440" w:left="1440" w:header="720" w:footer="720" w:gutter="0"/>

</xml_diff>